<commit_message>
Closing Quorum and start of Hyperledger
</commit_message>
<xml_diff>
--- a/BLOCKCHAIN/Contexto y referencias 09072018/Permisionada/Conclusiones.docx
+++ b/BLOCKCHAIN/Contexto y referencias 09072018/Permisionada/Conclusiones.docx
@@ -33,7 +33,13 @@
       </w:r>
       <w:proofErr w:type="spellEnd"/>
       <w:r>
-        <w:t xml:space="preserve"> publicas como la de Ethereum en su investigación </w:t>
+        <w:t xml:space="preserve"> </w:t>
+      </w:r>
+      <w:r>
+        <w:t>públicas</w:t>
+      </w:r>
+      <w:r>
+        <w:t xml:space="preserve"> como la de Ethereum en su investigación </w:t>
       </w:r>
       <w:r>
         <w:t xml:space="preserve">para </w:t>
@@ -147,6 +153,86 @@
       <w:r>
         <w:t xml:space="preserve">). </w:t>
       </w:r>
+    </w:p>
+    <w:p/>
+    <w:p>
+      <w:pPr>
+        <w:rPr>
+          <w:b/>
+        </w:rPr>
+      </w:pPr>
+      <w:r>
+        <w:rPr>
+          <w:b/>
+        </w:rPr>
+        <w:t>CONCLUSIONES DE TODO EL REPO + WHITEPAPER DE QUORUM</w:t>
+      </w:r>
+    </w:p>
+    <w:p>
+      <w:r>
+        <w:t xml:space="preserve">El funcionamiento es muy similar a Ethereum, de hecho, es una rama de </w:t>
+      </w:r>
+      <w:proofErr w:type="spellStart"/>
+      <w:r>
+        <w:t>go-ethereum</w:t>
+      </w:r>
+      <w:proofErr w:type="spellEnd"/>
+      <w:r>
+        <w:t xml:space="preserve"> a la que le han incluido una capa encima. Permite transacciones y </w:t>
+      </w:r>
+      <w:proofErr w:type="spellStart"/>
+      <w:r>
+        <w:t>SmartContracts</w:t>
+      </w:r>
+      <w:proofErr w:type="spellEnd"/>
+      <w:r>
+        <w:t xml:space="preserve"> privados con una especie de </w:t>
+      </w:r>
+      <w:proofErr w:type="spellStart"/>
+      <w:r>
+        <w:t>Sharding</w:t>
+      </w:r>
+      <w:proofErr w:type="spellEnd"/>
+      <w:r>
+        <w:t xml:space="preserve"> para constelaciones de nodos incluidos en el “</w:t>
+      </w:r>
+      <w:proofErr w:type="spellStart"/>
+      <w:r>
+        <w:t>party</w:t>
+      </w:r>
+      <w:proofErr w:type="spellEnd"/>
+      <w:r>
+        <w:t xml:space="preserve">”. Permite un mayor rendimiento que las públicas debido a que los nodos son conocidos. Utiliza </w:t>
+      </w:r>
+      <w:proofErr w:type="spellStart"/>
+      <w:r>
+        <w:t>etcd+raft</w:t>
+      </w:r>
+      <w:proofErr w:type="spellEnd"/>
+      <w:r>
+        <w:t xml:space="preserve">. El protocolo es sencillo una vez se conoce el de Ethereum, por lo tanto, las mejoras anteriormente propuestas para Ethereum son extrapolables a quorum. Sin embargo, </w:t>
+      </w:r>
+      <w:r>
+        <w:t xml:space="preserve">quorum tiene un </w:t>
+      </w:r>
+      <w:proofErr w:type="spellStart"/>
+      <w:r>
+        <w:t>throughput</w:t>
+      </w:r>
+      <w:proofErr w:type="spellEnd"/>
+      <w:r>
+        <w:t xml:space="preserve"> de decenas a cientos de transacciones por segundo por lo que esas mejoras pueden no ser necesarias. Hay que tenerlas </w:t>
+      </w:r>
+      <w:proofErr w:type="gramStart"/>
+      <w:r>
+        <w:t>presentes</w:t>
+      </w:r>
+      <w:proofErr w:type="gramEnd"/>
+      <w:r>
+        <w:t xml:space="preserve"> pero hasta el momento nada más que añadir. </w:t>
+      </w:r>
+    </w:p>
+    <w:p>
       <w:bookmarkStart w:id="0" w:name="_GoBack"/>
       <w:bookmarkEnd w:id="0"/>
     </w:p>

</xml_diff>